<commit_message>
Improve V7ZL evaluation with ecological context for road_density
Co-authored-by: arthurdegrandpre <38105646+arthurdegrandpre@users.noreply.github.com>
</commit_message>
<xml_diff>
--- a/evaluations/V7ZL-Solution_1.docx
+++ b/evaluations/V7ZL-Solution_1.docx
@@ -905,7 +905,7 @@
         <w:t xml:space="preserve"> </w:t>
       </w:r>
       <w:r>
-        <w:t xml:space="preserve">n’apparaît pas dans les modèles testés sans justification. Cette exclusion pourrait biaiser les résultats.</w:t>
+        <w:t xml:space="preserve">n’apparaît pas dans les modèles testés sans justification. Cette exclusion est préoccupante car la densité routière est un indicateur clé du stress urbain pour les oiseaux, affectant la pollution sonore, la qualité de l’air, et le risque de collision (Kight &amp; Swaddle, 2011). Son omission pourrait biaiser les estimations des autres coefficients.</w:t>
       </w:r>
     </w:p>
     <w:bookmarkEnd w:id="23"/>
@@ -1699,6 +1699,31 @@
       </w:pPr>
       <w:r>
         <w:t xml:space="preserve">Hartig, F. (2022). DHARMa: Residual Diagnostics for Hierarchical (Multi-Level/Mixed) Regression Models. R package version 0.4.6.</w:t>
+      </w:r>
+    </w:p>
+    <w:p>
+      <w:pPr>
+        <w:numPr>
+          <w:ilvl w:val="0"/>
+          <w:numId w:val="1007"/>
+        </w:numPr>
+        <w:pStyle w:val="Compact"/>
+      </w:pPr>
+      <w:r>
+        <w:t xml:space="preserve">Kight, C. R., &amp; Swaddle, J. P. (2011). How and why environmental noise impacts animals: an integrative, mechanistic review.</w:t>
+      </w:r>
+      <w:r>
+        <w:t xml:space="preserve"> </w:t>
+      </w:r>
+      <w:r>
+        <w:rPr>
+          <w:iCs/>
+          <w:i/>
+        </w:rPr>
+        <w:t xml:space="preserve">Ecology Letters</w:t>
+      </w:r>
+      <w:r>
+        <w:t xml:space="preserve">, 14(10), 1052-1061.</w:t>
       </w:r>
     </w:p>
     <w:p>

</xml_diff>